<commit_message>
revise the commend function
</commit_message>
<xml_diff>
--- a/Document/Cmd.docx
+++ b/Document/Cmd.docx
@@ -3256,7 +3256,348 @@
         </w:rPr>
       </w:pPr>
     </w:p>
-    <w:p/>
+    <w:p>
+      <w:pPr>
+        <w:rPr>
+          <w:rFonts w:hint="eastAsia"/>
+        </w:rPr>
+      </w:pPr>
+    </w:p>
+    <w:p>
+      <w:pPr>
+        <w:rPr>
+          <w:rFonts w:hint="eastAsia"/>
+        </w:rPr>
+      </w:pPr>
+    </w:p>
+    <w:p>
+      <w:pPr>
+        <w:rPr>
+          <w:rFonts w:hint="eastAsia"/>
+        </w:rPr>
+      </w:pPr>
+    </w:p>
+    <w:p>
+      <w:pPr>
+        <w:rPr>
+          <w:rFonts w:hint="eastAsia"/>
+        </w:rPr>
+      </w:pPr>
+    </w:p>
+    <w:p>
+      <w:pPr>
+        <w:rPr>
+          <w:rFonts w:hint="eastAsia"/>
+        </w:rPr>
+      </w:pPr>
+    </w:p>
+    <w:p>
+      <w:pPr>
+        <w:rPr>
+          <w:rFonts w:hint="eastAsia"/>
+        </w:rPr>
+      </w:pPr>
+    </w:p>
+    <w:p>
+      <w:pPr>
+        <w:rPr>
+          <w:rFonts w:hint="eastAsia"/>
+        </w:rPr>
+      </w:pPr>
+    </w:p>
+    <w:p>
+      <w:pPr>
+        <w:rPr>
+          <w:rFonts w:hint="eastAsia"/>
+        </w:rPr>
+      </w:pPr>
+    </w:p>
+    <w:p>
+      <w:pPr>
+        <w:rPr>
+          <w:rFonts w:hint="eastAsia"/>
+        </w:rPr>
+      </w:pPr>
+    </w:p>
+    <w:p>
+      <w:pPr>
+        <w:rPr>
+          <w:rFonts w:hint="eastAsia"/>
+        </w:rPr>
+      </w:pPr>
+    </w:p>
+    <w:p>
+      <w:pPr>
+        <w:rPr>
+          <w:rFonts w:hint="eastAsia"/>
+        </w:rPr>
+      </w:pPr>
+    </w:p>
+    <w:p>
+      <w:pPr>
+        <w:rPr>
+          <w:rFonts w:hint="eastAsia"/>
+        </w:rPr>
+      </w:pPr>
+    </w:p>
+    <w:p>
+      <w:pPr>
+        <w:rPr>
+          <w:rFonts w:hint="eastAsia"/>
+        </w:rPr>
+      </w:pPr>
+    </w:p>
+    <w:p>
+      <w:pPr>
+        <w:rPr>
+          <w:rFonts w:hint="eastAsia"/>
+        </w:rPr>
+      </w:pPr>
+    </w:p>
+    <w:p>
+      <w:pPr>
+        <w:rPr>
+          <w:rFonts w:hint="eastAsia"/>
+        </w:rPr>
+      </w:pPr>
+    </w:p>
+    <w:p>
+      <w:pPr>
+        <w:rPr>
+          <w:rFonts w:hint="eastAsia"/>
+        </w:rPr>
+      </w:pPr>
+      <w:r>
+        <w:rPr>
+          <w:rFonts w:hint="eastAsia"/>
+        </w:rPr>
+        <w:lastRenderedPageBreak/>
+        <w:t>开关状态寄存器编号</w:t>
+      </w:r>
+    </w:p>
+    <w:p>
+      <w:pPr>
+        <w:rPr>
+          <w:rFonts w:hint="eastAsia"/>
+        </w:rPr>
+      </w:pPr>
+      <w:r>
+        <w:rPr>
+          <w:rFonts w:hint="eastAsia"/>
+        </w:rPr>
+        <w:t xml:space="preserve">  0001 </w:t>
+      </w:r>
+      <w:r>
+        <w:rPr>
+          <w:rFonts w:hint="eastAsia"/>
+        </w:rPr>
+        <w:t>：</w:t>
+      </w:r>
+      <w:r>
+        <w:rPr>
+          <w:rFonts w:hint="eastAsia"/>
+        </w:rPr>
+        <w:t xml:space="preserve">  led_sta</w:t>
+      </w:r>
+    </w:p>
+    <w:p>
+      <w:pPr>
+        <w:rPr>
+          <w:rFonts w:hint="eastAsia"/>
+        </w:rPr>
+      </w:pPr>
+      <w:r>
+        <w:rPr>
+          <w:rFonts w:hint="eastAsia"/>
+        </w:rPr>
+        <w:t xml:space="preserve">  0002 </w:t>
+      </w:r>
+      <w:r>
+        <w:rPr>
+          <w:rFonts w:hint="eastAsia"/>
+        </w:rPr>
+        <w:t>：</w:t>
+      </w:r>
+      <w:r>
+        <w:rPr>
+          <w:rFonts w:hint="eastAsia"/>
+        </w:rPr>
+        <w:t xml:space="preserve">  motor_sta</w:t>
+      </w:r>
+    </w:p>
+    <w:p>
+      <w:pPr>
+        <w:rPr>
+          <w:rFonts w:hint="eastAsia"/>
+        </w:rPr>
+      </w:pPr>
+      <w:r>
+        <w:rPr>
+          <w:rFonts w:hint="eastAsia"/>
+        </w:rPr>
+        <w:t xml:space="preserve">  0003 </w:t>
+      </w:r>
+      <w:r>
+        <w:rPr>
+          <w:rFonts w:hint="eastAsia"/>
+        </w:rPr>
+        <w:t>：</w:t>
+      </w:r>
+      <w:r>
+        <w:rPr>
+          <w:rFonts w:hint="eastAsia"/>
+        </w:rPr>
+        <w:t xml:space="preserve">  sensor_sta</w:t>
+      </w:r>
+    </w:p>
+    <w:p>
+      <w:pPr>
+        <w:rPr>
+          <w:rFonts w:hint="eastAsia"/>
+        </w:rPr>
+      </w:pPr>
+    </w:p>
+    <w:p>
+      <w:pPr>
+        <w:rPr>
+          <w:rFonts w:hint="eastAsia"/>
+        </w:rPr>
+      </w:pPr>
+      <w:r>
+        <w:rPr>
+          <w:rFonts w:hint="eastAsia"/>
+        </w:rPr>
+        <w:t>数据寄存器编号：</w:t>
+      </w:r>
+    </w:p>
+    <w:p>
+      <w:pPr>
+        <w:rPr>
+          <w:rFonts w:hint="eastAsia"/>
+        </w:rPr>
+      </w:pPr>
+      <w:r>
+        <w:rPr>
+          <w:rFonts w:hint="eastAsia"/>
+        </w:rPr>
+        <w:t xml:space="preserve">  0003 </w:t>
+      </w:r>
+      <w:r>
+        <w:rPr>
+          <w:rFonts w:hint="eastAsia"/>
+        </w:rPr>
+        <w:t>：</w:t>
+      </w:r>
+      <w:r>
+        <w:rPr>
+          <w:rFonts w:hint="eastAsia"/>
+        </w:rPr>
+        <w:t xml:space="preserve"> sensor_da</w:t>
+      </w:r>
+    </w:p>
+    <w:p>
+      <w:pPr>
+        <w:rPr>
+          <w:rFonts w:hint="eastAsia"/>
+        </w:rPr>
+      </w:pPr>
+    </w:p>
+    <w:p>
+      <w:pPr>
+        <w:rPr>
+          <w:rFonts w:hint="eastAsia"/>
+        </w:rPr>
+      </w:pPr>
+    </w:p>
+    <w:p>
+      <w:pPr>
+        <w:rPr>
+          <w:rFonts w:hint="eastAsia"/>
+        </w:rPr>
+      </w:pPr>
+      <w:r>
+        <w:rPr>
+          <w:rFonts w:hint="eastAsia"/>
+        </w:rPr>
+        <w:t>指令：</w:t>
+      </w:r>
+    </w:p>
+    <w:p>
+      <w:pPr>
+        <w:rPr>
+          <w:rFonts w:hint="eastAsia"/>
+        </w:rPr>
+      </w:pPr>
+    </w:p>
+    <w:p>
+      <w:pPr>
+        <w:rPr>
+          <w:rFonts w:hint="eastAsia"/>
+        </w:rPr>
+      </w:pPr>
+      <w:r>
+        <w:rPr>
+          <w:rFonts w:hint="eastAsia"/>
+        </w:rPr>
+        <w:t>打开</w:t>
+      </w:r>
+      <w:r>
+        <w:rPr>
+          <w:rFonts w:hint="eastAsia"/>
+        </w:rPr>
+        <w:t xml:space="preserve">sensor </w:t>
+      </w:r>
+      <w:r>
+        <w:rPr>
+          <w:rFonts w:hint="eastAsia"/>
+        </w:rPr>
+        <w:t>读取开关：</w:t>
+      </w:r>
+      <w:r>
+        <w:rPr>
+          <w:rFonts w:hint="eastAsia"/>
+        </w:rPr>
+        <w:t xml:space="preserve"> 01 05 00 03 00 01</w:t>
+      </w:r>
+    </w:p>
+    <w:p>
+      <w:r>
+        <w:rPr>
+          <w:rFonts w:hint="eastAsia"/>
+        </w:rPr>
+        <w:t>读取</w:t>
+      </w:r>
+      <w:r>
+        <w:rPr>
+          <w:rFonts w:hint="eastAsia"/>
+        </w:rPr>
+        <w:t xml:space="preserve"> sensor </w:t>
+      </w:r>
+      <w:r>
+        <w:rPr>
+          <w:rFonts w:hint="eastAsia"/>
+        </w:rPr>
+        <w:t>数据</w:t>
+      </w:r>
+      <w:r>
+        <w:rPr>
+          <w:rFonts w:hint="eastAsia"/>
+        </w:rPr>
+        <w:t xml:space="preserve"> </w:t>
+      </w:r>
+      <w:r>
+        <w:rPr>
+          <w:rFonts w:hint="eastAsia"/>
+        </w:rPr>
+        <w:t>：</w:t>
+      </w:r>
+      <w:r>
+        <w:rPr>
+          <w:rFonts w:hint="eastAsia"/>
+        </w:rPr>
+        <w:t xml:space="preserve">   01 03 00 01 00 0A</w:t>
+      </w:r>
+    </w:p>
     <w:sectPr>
       <w:pgSz w:w="11906" w:h="16838"/>
       <w:pgMar w:top="720" w:right="720" w:bottom="720" w:left="720" w:header="851" w:footer="992" w:gutter="0"/>

</xml_diff>